<commit_message>
Latest Assignment 1 PDF and Word document
</commit_message>
<xml_diff>
--- a/Assignment-1/700744713_Assignment1_NNDL.docx
+++ b/Assignment-1/700744713_Assignment1_NNDL.docx
@@ -168,18 +168,8 @@
           <w:sz w:val="28"/>
           <w:szCs w:val="28"/>
         </w:rPr>
-        <w:t xml:space="preserve">Name: Kishor Kumar </w:t>
-      </w:r>
-      <w:proofErr w:type="spellStart"/>
-      <w:r>
-        <w:rPr>
-          <w:rFonts w:ascii="Times New Roman" w:hAnsi="Times New Roman" w:cs="Times New Roman"/>
-          <w:sz w:val="28"/>
-          <w:szCs w:val="28"/>
-        </w:rPr>
-        <w:t>Andekar</w:t>
-      </w:r>
-      <w:proofErr w:type="spellEnd"/>
+        <w:t>Name: Kishor Kumar Andekar</w:t>
+      </w:r>
     </w:p>
     <w:p>
       <w:pPr>
@@ -264,23 +254,13 @@
           <w:szCs w:val="28"/>
         </w:rPr>
       </w:pPr>
-      <w:proofErr w:type="spellStart"/>
-      <w:r>
-        <w:rPr>
-          <w:rFonts w:ascii="Times New Roman" w:hAnsi="Times New Roman" w:cs="Times New Roman"/>
-          <w:sz w:val="28"/>
-          <w:szCs w:val="28"/>
-        </w:rPr>
-        <w:t>Github</w:t>
-      </w:r>
-      <w:proofErr w:type="spellEnd"/>
-      <w:r>
-        <w:rPr>
-          <w:rFonts w:ascii="Times New Roman" w:hAnsi="Times New Roman" w:cs="Times New Roman"/>
-          <w:sz w:val="28"/>
-          <w:szCs w:val="28"/>
-        </w:rPr>
-        <w:t xml:space="preserve"> Link : </w:t>
+      <w:r>
+        <w:rPr>
+          <w:rFonts w:ascii="Times New Roman" w:hAnsi="Times New Roman" w:cs="Times New Roman"/>
+          <w:sz w:val="28"/>
+          <w:szCs w:val="28"/>
+        </w:rPr>
+        <w:t xml:space="preserve">Github Link : </w:t>
       </w:r>
       <w:hyperlink r:id="rId6" w:history="1">
         <w:r>
@@ -383,18 +363,8 @@
           <w:sz w:val="28"/>
           <w:szCs w:val="28"/>
         </w:rPr>
-        <w:t>•Sample output: •</w:t>
-      </w:r>
-      <w:proofErr w:type="spellStart"/>
-      <w:r>
-        <w:rPr>
-          <w:rFonts w:ascii="Times New Roman" w:hAnsi="Times New Roman" w:cs="Times New Roman"/>
-          <w:sz w:val="28"/>
-          <w:szCs w:val="28"/>
-        </w:rPr>
-        <w:t>ntyp</w:t>
-      </w:r>
-      <w:proofErr w:type="spellEnd"/>
+        <w:t>•Sample output: •ntyp</w:t>
+      </w:r>
     </w:p>
     <w:p>
       <w:pPr>
@@ -579,6 +549,15 @@
     </w:p>
     <w:p>
       <w:pPr>
+        <w:rPr>
+          <w:rFonts w:ascii="Times New Roman" w:hAnsi="Times New Roman" w:cs="Times New Roman"/>
+          <w:sz w:val="28"/>
+          <w:szCs w:val="28"/>
+        </w:rPr>
+      </w:pPr>
+    </w:p>
+    <w:p>
+      <w:pPr>
         <w:ind w:left="720"/>
         <w:rPr>
           <w:rFonts w:ascii="Times New Roman" w:hAnsi="Times New Roman" w:cs="Times New Roman"/>
@@ -586,42 +565,13 @@
           <w:szCs w:val="28"/>
         </w:rPr>
       </w:pPr>
-    </w:p>
-    <w:p>
-      <w:pPr>
-        <w:ind w:left="720"/>
-        <w:rPr>
-          <w:rFonts w:ascii="Times New Roman" w:hAnsi="Times New Roman" w:cs="Times New Roman"/>
-          <w:sz w:val="28"/>
-          <w:szCs w:val="28"/>
-        </w:rPr>
-      </w:pPr>
-    </w:p>
-    <w:p>
-      <w:pPr>
-        <w:ind w:left="720"/>
-        <w:rPr>
-          <w:rFonts w:ascii="Times New Roman" w:hAnsi="Times New Roman" w:cs="Times New Roman"/>
-          <w:sz w:val="28"/>
-          <w:szCs w:val="28"/>
-        </w:rPr>
-      </w:pPr>
-    </w:p>
-    <w:p>
-      <w:pPr>
-        <w:ind w:left="720"/>
-        <w:rPr>
-          <w:rFonts w:ascii="Times New Roman" w:hAnsi="Times New Roman" w:cs="Times New Roman"/>
-          <w:sz w:val="28"/>
-          <w:szCs w:val="28"/>
-        </w:rPr>
-      </w:pPr>
-      <w:r>
-        <w:rPr>
-          <w:rFonts w:ascii="Times New Roman" w:hAnsi="Times New Roman" w:cs="Times New Roman"/>
-          <w:sz w:val="28"/>
-          <w:szCs w:val="28"/>
-        </w:rPr>
+      <w:r>
+        <w:rPr>
+          <w:rFonts w:ascii="Times New Roman" w:hAnsi="Times New Roman" w:cs="Times New Roman"/>
+          <w:sz w:val="28"/>
+          <w:szCs w:val="28"/>
+        </w:rPr>
+        <w:lastRenderedPageBreak/>
         <w:t>Output</w:t>
       </w:r>
       <w:r>
@@ -814,7 +764,6 @@
           <w:sz w:val="28"/>
           <w:szCs w:val="28"/>
         </w:rPr>
-        <w:lastRenderedPageBreak/>
         <w:drawing>
           <wp:inline distT="0" distB="0" distL="0" distR="0" wp14:anchorId="3E0F695A" wp14:editId="5DD3B0FF">
             <wp:extent cx="5943600" cy="1741805"/>
@@ -871,6 +820,7 @@
           <w:sz w:val="28"/>
           <w:szCs w:val="28"/>
         </w:rPr>
+        <w:lastRenderedPageBreak/>
         <w:t xml:space="preserve">Write a program that accepts a sentence and replace each occurrence of ‘python’ with ‘pythons’. </w:t>
       </w:r>
     </w:p>
@@ -1231,6 +1181,7 @@
           <w:sz w:val="28"/>
           <w:szCs w:val="28"/>
         </w:rPr>
+        <w:lastRenderedPageBreak/>
         <w:t>Use the if statement conditions to write a program to print the letter grade based on an input class score. Use the grading scheme we are using in this class.</w:t>
       </w:r>
     </w:p>
@@ -1259,7 +1210,23 @@
           <w:sz w:val="28"/>
           <w:szCs w:val="28"/>
         </w:rPr>
-        <w:t>In the below Code snippet, we are calculating the grade based on marks entered in the console.</w:t>
+        <w:t>In the below Code snippet, we are calculating the grade based on marks entered in the console</w:t>
+      </w:r>
+      <w:r>
+        <w:rPr>
+          <w:rFonts w:ascii="Times New Roman" w:hAnsi="Times New Roman" w:cs="Times New Roman"/>
+          <w:sz w:val="28"/>
+          <w:szCs w:val="28"/>
+        </w:rPr>
+        <w:t xml:space="preserve"> using conditional statements</w:t>
+      </w:r>
+      <w:r>
+        <w:rPr>
+          <w:rFonts w:ascii="Times New Roman" w:hAnsi="Times New Roman" w:cs="Times New Roman"/>
+          <w:sz w:val="28"/>
+          <w:szCs w:val="28"/>
+        </w:rPr>
+        <w:t>.</w:t>
       </w:r>
     </w:p>
     <w:p>
@@ -1379,7 +1346,6 @@
           <w:sz w:val="28"/>
           <w:szCs w:val="28"/>
         </w:rPr>
-        <w:lastRenderedPageBreak/>
         <w:drawing>
           <wp:inline distT="0" distB="0" distL="0" distR="0" wp14:anchorId="5FD5F7BD" wp14:editId="2E8DF450">
             <wp:extent cx="5738357" cy="2118544"/>

</xml_diff>